<commit_message>
Journal Entry for Module 8
</commit_message>
<xml_diff>
--- a/mywork/Journal/DS 5004.docx
+++ b/mywork/Journal/DS 5004.docx
@@ -81,7 +81,25 @@
           <w:lang w:eastAsia="en-US"/>
         </w:rPr>
         <w:br/>
-        <w:t>You will submit your journal over the course of the term and it will grow with your new entries.</w:t>
+        <w:t xml:space="preserve">You will submit your journal over the course of the </w:t>
+      </w:r>
+      <w:proofErr w:type="gramStart"/>
+      <w:r>
+        <w:rPr>
+          <w:rFonts w:ascii="Segoe UI" w:eastAsia="Times New Roman" w:hAnsi="Segoe UI" w:cs="Segoe UI"/>
+          <w:color w:val="1F2328"/>
+          <w:lang w:eastAsia="en-US"/>
+        </w:rPr>
+        <w:t>term</w:t>
+      </w:r>
+      <w:proofErr w:type="gramEnd"/>
+      <w:r>
+        <w:rPr>
+          <w:rFonts w:ascii="Segoe UI" w:eastAsia="Times New Roman" w:hAnsi="Segoe UI" w:cs="Segoe UI"/>
+          <w:color w:val="1F2328"/>
+          <w:lang w:eastAsia="en-US"/>
+        </w:rPr>
+        <w:t xml:space="preserve"> and it will grow with your new entries.</w:t>
       </w:r>
     </w:p>
     <w:p>
@@ -276,7 +294,25 @@
           <w:color w:val="1F2328"/>
           <w:lang w:eastAsia="en-US"/>
         </w:rPr>
-        <w:t>Be limited to one or two paragraphs (it should be fairly brief)</w:t>
+        <w:t xml:space="preserve">Be limited to one or two paragraphs (it should be </w:t>
+      </w:r>
+      <w:proofErr w:type="gramStart"/>
+      <w:r>
+        <w:rPr>
+          <w:rFonts w:ascii="Segoe UI" w:eastAsia="Times New Roman" w:hAnsi="Segoe UI" w:cs="Segoe UI"/>
+          <w:color w:val="1F2328"/>
+          <w:lang w:eastAsia="en-US"/>
+        </w:rPr>
+        <w:t>fairly brief</w:t>
+      </w:r>
+      <w:proofErr w:type="gramEnd"/>
+      <w:r>
+        <w:rPr>
+          <w:rFonts w:ascii="Segoe UI" w:eastAsia="Times New Roman" w:hAnsi="Segoe UI" w:cs="Segoe UI"/>
+          <w:color w:val="1F2328"/>
+          <w:lang w:eastAsia="en-US"/>
+        </w:rPr>
+        <w:t>)</w:t>
       </w:r>
     </w:p>
     <w:p>
@@ -600,7 +636,21 @@
         <w:rPr>
           <w:lang w:eastAsia="en-US"/>
         </w:rPr>
-        <w:t xml:space="preserve">the individual states are not evaluated, only the final result.  </w:t>
+        <w:t xml:space="preserve">the individual states are not evaluated, only </w:t>
+      </w:r>
+      <w:proofErr w:type="gramStart"/>
+      <w:r>
+        <w:rPr>
+          <w:lang w:eastAsia="en-US"/>
+        </w:rPr>
+        <w:t>the final result</w:t>
+      </w:r>
+      <w:proofErr w:type="gramEnd"/>
+      <w:r>
+        <w:rPr>
+          <w:lang w:eastAsia="en-US"/>
+        </w:rPr>
+        <w:t xml:space="preserve">.  </w:t>
       </w:r>
     </w:p>
     <w:p>
@@ -1454,7 +1504,14 @@
         <w:rPr>
           <w:lang w:eastAsia="en-US"/>
         </w:rPr>
-        <w:t>ostly fast-action titles like Breakout and Pong</w:t>
+        <w:t xml:space="preserve">ostly fast-action titles like Breakout and </w:t>
+      </w:r>
+      <w:proofErr w:type="gramStart"/>
+      <w:r>
+        <w:rPr>
+          <w:lang w:eastAsia="en-US"/>
+        </w:rPr>
+        <w:t>Pong</w:t>
       </w:r>
       <w:r>
         <w:rPr>
@@ -1466,7 +1523,14 @@
         <w:rPr>
           <w:lang w:eastAsia="en-US"/>
         </w:rPr>
-        <w:t xml:space="preserve">and found myself wondering why more exploratory games such as </w:t>
+        <w:t>and</w:t>
+      </w:r>
+      <w:proofErr w:type="gramEnd"/>
+      <w:r>
+        <w:rPr>
+          <w:lang w:eastAsia="en-US"/>
+        </w:rPr>
+        <w:t xml:space="preserve"> found myself wondering why more exploratory games such as </w:t>
       </w:r>
       <w:r>
         <w:rPr>
@@ -1849,21 +1913,7 @@
         <w:rPr>
           <w:lang w:eastAsia="en-US"/>
         </w:rPr>
-        <w:t xml:space="preserve">The main idea that stuck with me is that not every state requires the agent to learn a separate value for every action. In a lot of states, most actions are basically the same. The dueling architecture takes advantage of this by splitting the network into two streams. The first stream </w:t>
-      </w:r>
-      <w:proofErr w:type="spellStart"/>
-      <w:r>
-        <w:rPr>
-          <w:lang w:eastAsia="en-US"/>
-        </w:rPr>
-        <w:t>tlearns</w:t>
-      </w:r>
-      <w:proofErr w:type="spellEnd"/>
-      <w:r>
-        <w:rPr>
-          <w:lang w:eastAsia="en-US"/>
-        </w:rPr>
-        <w:t xml:space="preserve"> how good the state is (</w:t>
+        <w:t>The main idea that stuck with me is that not every state requires the agent to learn a separate value for every action. In a lot of states, most actions are basically the same. The dueling architecture takes advantage of this by splitting the network into two streams. The first stream learns how good the state is (</w:t>
       </w:r>
       <m:oMath>
         <m:r>
@@ -1912,13 +1962,43 @@
         <w:rPr>
           <w:lang w:eastAsia="en-US"/>
         </w:rPr>
-        <w:t xml:space="preserve">At first, I honestly thought the advantage function was just another version of the value function I learned under the Bellman equations. But I came to understand that the advantage is more of a relative measure. It tells me how much better a specific action is compared to what my policy would normally do in that state. The corridor environment example in the paper made that concept click for me. In that simple world, many actions don’t really change the outcome, so being able to learn the general state value separately really speeds things up. </w:t>
-      </w:r>
-      <w:r>
-        <w:rPr>
-          <w:lang w:eastAsia="en-US"/>
-        </w:rPr>
-        <w:t>Another nuance was the identifiability issue, which I had come across in Bayesian Machine Learning Class. This was a good refresher on when this happens and how to address it, as the authors did</w:t>
+        <w:t>One of the big takeaways was the concept of the Advantage. Advantage</w:t>
+      </w:r>
+      <w:r>
+        <w:rPr>
+          <w:lang w:eastAsia="en-US"/>
+        </w:rPr>
+        <w:t xml:space="preserve"> tells me how much better a specific action is compared to what my policy would normally do in that state. The corridor environment example in the paper made that </w:t>
+      </w:r>
+      <w:r>
+        <w:rPr>
+          <w:lang w:eastAsia="en-US"/>
+        </w:rPr>
+        <w:t>easier to grasp</w:t>
+      </w:r>
+      <w:r>
+        <w:rPr>
+          <w:lang w:eastAsia="en-US"/>
+        </w:rPr>
+        <w:t xml:space="preserve">. In that simple world, many actions don’t really change the outcome, so being able to learn the general state value separately really speeds things up. </w:t>
+      </w:r>
+      <w:r>
+        <w:rPr>
+          <w:lang w:eastAsia="en-US"/>
+        </w:rPr>
+        <w:t xml:space="preserve">Another nuance was the identifiability issue, which I had come across in Bayesian Machine Learning </w:t>
+      </w:r>
+      <w:r>
+        <w:rPr>
+          <w:lang w:eastAsia="en-US"/>
+        </w:rPr>
+        <w:t>c</w:t>
+      </w:r>
+      <w:r>
+        <w:rPr>
+          <w:lang w:eastAsia="en-US"/>
+        </w:rPr>
+        <w:t>lass. This was a good refresher on when this happens and how to address it, as the authors did</w:t>
       </w:r>
       <w:r>
         <w:rPr>
@@ -1998,13 +2078,37 @@
         <w:rPr>
           <w:lang w:eastAsia="en-US"/>
         </w:rPr>
-        <w:t>This modules lab on</w:t>
-      </w:r>
-      <w:r>
-        <w:rPr>
-          <w:lang w:eastAsia="en-US"/>
-        </w:rPr>
-        <w:t xml:space="preserve"> the Dueling Q-Network Lab, should help me </w:t>
+        <w:t>This module</w:t>
+      </w:r>
+      <w:r>
+        <w:rPr>
+          <w:lang w:eastAsia="en-US"/>
+        </w:rPr>
+        <w:t>’</w:t>
+      </w:r>
+      <w:r>
+        <w:rPr>
+          <w:lang w:eastAsia="en-US"/>
+        </w:rPr>
+        <w:t>s lab on</w:t>
+      </w:r>
+      <w:r>
+        <w:rPr>
+          <w:lang w:eastAsia="en-US"/>
+        </w:rPr>
+        <w:t xml:space="preserve"> the Dueling Q-Network Lab, </w:t>
+      </w:r>
+      <w:r>
+        <w:rPr>
+          <w:lang w:eastAsia="en-US"/>
+        </w:rPr>
+        <w:t>helped me</w:t>
+      </w:r>
+      <w:r>
+        <w:rPr>
+          <w:lang w:eastAsia="en-US"/>
+        </w:rPr>
+        <w:t xml:space="preserve"> </w:t>
       </w:r>
       <w:r>
         <w:rPr>
@@ -2028,56 +2132,26 @@
         <w:rPr>
           <w:lang w:eastAsia="en-US"/>
         </w:rPr>
-        <w:t xml:space="preserve">the value and advantage streams are implemented in code and how they interact during training. I’m especially interested in watching how gradients propagate through each stream and how the </w:t>
-      </w:r>
+        <w:t xml:space="preserve">the value and advantage streams are implemented in code and how they interact during training. </w:t>
+      </w:r>
+      <w:r>
+        <w:rPr>
+          <w:lang w:eastAsia="en-US"/>
+        </w:rPr>
+        <w:t xml:space="preserve">The level of coding requirements and OO design were a bit of a stretch for my skills. Use of AI to work through a design and code this in an efficient and elegant way was also very instructional. </w:t>
+      </w:r>
+    </w:p>
+    <w:p>
+      <w:pPr>
+        <w:rPr>
+          <w:lang w:eastAsia="en-US"/>
+        </w:rPr>
+      </w:pPr>
       <w:r>
         <w:rPr>
           <w:lang w:eastAsia="en-US"/>
         </w:rPr>
         <w:lastRenderedPageBreak/>
-        <w:t xml:space="preserve">network combines them to produce </w:t>
-      </w:r>
-      <m:oMath>
-        <m:r>
-          <m:rPr>
-            <m:sty m:val="p"/>
-          </m:rPr>
-          <w:rPr>
-            <w:rFonts w:ascii="Cambria Math" w:hAnsi="Cambria Math"/>
-            <w:lang w:eastAsia="en-US"/>
-          </w:rPr>
-          <m:t>Q(s,a)</m:t>
-        </m:r>
-      </m:oMath>
-      <w:r>
-        <w:rPr>
-          <w:lang w:eastAsia="en-US"/>
-        </w:rPr>
-        <w:t xml:space="preserve">. I think </w:t>
-      </w:r>
-      <w:r>
-        <w:rPr>
-          <w:lang w:eastAsia="en-US"/>
-        </w:rPr>
-        <w:t>coding</w:t>
-      </w:r>
-      <w:r>
-        <w:rPr>
-          <w:lang w:eastAsia="en-US"/>
-        </w:rPr>
-        <w:t xml:space="preserve"> this out will help make the architecture more intuitive and reinforce why separating value and advantage leads to more stable and efficient learning.</w:t>
-      </w:r>
-    </w:p>
-    <w:p>
-      <w:pPr>
-        <w:rPr>
-          <w:lang w:eastAsia="en-US"/>
-        </w:rPr>
-      </w:pPr>
-      <w:r>
-        <w:rPr>
-          <w:lang w:eastAsia="en-US"/>
-        </w:rPr>
         <w:t>Overall, this module helped me appreciate how much the architecture of a network matters, not just the algorithm. It’s a reminder that how we represent the problem can be just as important as how we solve it.</w:t>
       </w:r>
     </w:p>
@@ -2133,10 +2207,145 @@
         <w:rPr>
           <w:lang w:eastAsia="en-US"/>
         </w:rPr>
-        <w:t>This is a test</w:t>
-      </w:r>
-    </w:p>
-    <w:p/>
+        <w:t xml:space="preserve">In this module, I learned about policy gradient methods, which directly optimize the policy, rather than relying on a value function, which acts as an indirect proxy.  The math at first is a bit more complicated in policy gradient. In particular, </w:t>
+      </w:r>
+      <w:r>
+        <w:rPr>
+          <w:lang w:eastAsia="en-US"/>
+        </w:rPr>
+        <w:t xml:space="preserve">the log-derivative trick and the concept of taking gradients of expectations.  My understanding eventually landed </w:t>
+      </w:r>
+      <w:proofErr w:type="gramStart"/>
+      <w:r>
+        <w:rPr>
+          <w:lang w:eastAsia="en-US"/>
+        </w:rPr>
+        <w:t>on  understanding</w:t>
+      </w:r>
+      <w:proofErr w:type="gramEnd"/>
+      <w:r>
+        <w:rPr>
+          <w:lang w:eastAsia="en-US"/>
+        </w:rPr>
+        <w:t xml:space="preserve"> how the policy parameters control action probabilities, and the gradient points in the direction that increases the expected return.</w:t>
+      </w:r>
+    </w:p>
+    <w:p>
+      <w:pPr>
+        <w:rPr>
+          <w:lang w:eastAsia="en-US"/>
+        </w:rPr>
+      </w:pPr>
+      <w:r>
+        <w:rPr>
+          <w:lang w:eastAsia="en-US"/>
+        </w:rPr>
+        <w:t xml:space="preserve">The Cartpole lab was helpful in fully understanding REINFORCE. I implemented it with and without the baseline and saw dramatic improvements in performance. With the baseline the model scored all 500 rewards, much higher than without the baseline (~250).   These were greatly improved over the simple policy. I came to realize that the algorithm improves by not memorizing actions, but by adjusting the probability distribution over actions to favor those that lead to longer balance times. </w:t>
+      </w:r>
+    </w:p>
+    <w:p>
+      <w:pPr>
+        <w:rPr>
+          <w:lang w:eastAsia="en-US"/>
+        </w:rPr>
+      </w:pPr>
+      <w:r>
+        <w:rPr>
+          <w:lang w:eastAsia="en-US"/>
+        </w:rPr>
+        <w:t xml:space="preserve">These concepts are tricky to </w:t>
+      </w:r>
+      <w:proofErr w:type="gramStart"/>
+      <w:r>
+        <w:rPr>
+          <w:lang w:eastAsia="en-US"/>
+        </w:rPr>
+        <w:t>internalize</w:t>
+      </w:r>
+      <w:proofErr w:type="gramEnd"/>
+      <w:r>
+        <w:rPr>
+          <w:lang w:eastAsia="en-US"/>
+        </w:rPr>
+        <w:t xml:space="preserve"> and the hands-on lab is very helpful. I really appreciate the AI assistance in lowering the learning curve in using </w:t>
+      </w:r>
+      <w:proofErr w:type="spellStart"/>
+      <w:r>
+        <w:rPr>
+          <w:lang w:eastAsia="en-US"/>
+        </w:rPr>
+        <w:t>PyTorch</w:t>
+      </w:r>
+      <w:proofErr w:type="spellEnd"/>
+      <w:r>
+        <w:rPr>
+          <w:lang w:eastAsia="en-US"/>
+        </w:rPr>
+        <w:t xml:space="preserve">.  AI also serves an instructional purpose by doing code walkthroughs. This enabled me to focus my time on experimenting with the algorithm, such as using baselines, and not the nuances of </w:t>
+      </w:r>
+      <w:proofErr w:type="spellStart"/>
+      <w:r>
+        <w:rPr>
+          <w:lang w:eastAsia="en-US"/>
+        </w:rPr>
+        <w:t>PyTorch</w:t>
+      </w:r>
+      <w:proofErr w:type="spellEnd"/>
+      <w:r>
+        <w:rPr>
+          <w:lang w:eastAsia="en-US"/>
+        </w:rPr>
+        <w:t xml:space="preserve"> or debugging.  This </w:t>
+      </w:r>
+      <w:r>
+        <w:rPr>
+          <w:lang w:eastAsia="en-US"/>
+        </w:rPr>
+        <w:t>improves</w:t>
+      </w:r>
+      <w:r>
+        <w:rPr>
+          <w:lang w:eastAsia="en-US"/>
+        </w:rPr>
+        <w:t xml:space="preserve"> my understanding of RL overall and make learning enjoyable.</w:t>
+      </w:r>
+    </w:p>
+    <w:p>
+      <w:pPr>
+        <w:rPr>
+          <w:lang w:eastAsia="en-US"/>
+        </w:rPr>
+      </w:pPr>
+      <w:r>
+        <w:rPr>
+          <w:lang w:eastAsia="en-US"/>
+        </w:rPr>
+        <w:br w:type="page"/>
+      </w:r>
+    </w:p>
+    <w:p>
+      <w:pPr>
+        <w:pStyle w:val="Title"/>
+        <w:rPr>
+          <w:lang w:eastAsia="en-US"/>
+        </w:rPr>
+      </w:pPr>
+      <w:r>
+        <w:rPr>
+          <w:lang w:eastAsia="en-US"/>
+        </w:rPr>
+        <w:lastRenderedPageBreak/>
+        <w:t xml:space="preserve">Module 9 </w:t>
+      </w:r>
+    </w:p>
+    <w:p>
+      <w:pPr>
+        <w:pStyle w:val="Heading1"/>
+      </w:pPr>
+      <w:r>
+        <w:t>Policy Gradient Extensions</w:t>
+      </w:r>
+    </w:p>
     <w:sectPr>
       <w:footerReference w:type="default" r:id="rId7"/>
       <w:pgSz w:w="12240" w:h="15840"/>

</xml_diff>

<commit_message>
Journal Entry for Module 9
</commit_message>
<xml_diff>
--- a/mywork/Journal/DS 5004.docx
+++ b/mywork/Journal/DS 5004.docx
@@ -2213,60 +2213,106 @@
         <w:rPr>
           <w:lang w:eastAsia="en-US"/>
         </w:rPr>
-        <w:t xml:space="preserve">the log-derivative trick and the concept of taking gradients of expectations.  My understanding eventually landed </w:t>
+        <w:t>the log-derivative trick and the concept of taking gradients of expectations.  My understanding eventually landed on understanding how the policy parameters control action probabilities, and the gradient points in the direction that increases the expected return.</w:t>
+      </w:r>
+    </w:p>
+    <w:p>
+      <w:r>
+        <w:t>A key concept I explored was the distinction between normalizing rewards and using a baseline in REINFORCE. Initially, I assumed they accomplished the same thing, but I learned they work in very different ways. Reward normalization is simply a statistical standardization of the returns to keep gradients numerically stable. A baseline, on the other hand, is usually a learned value function that estimates the expected return from each state. Subtracting this baseline from the actual return gives the advantage, which significantly reduces variance in the gradient estimate. While normalization and baselines operate differently, they both aim to reduce variance and stabilize training.</w:t>
+      </w:r>
+    </w:p>
+    <w:p>
+      <w:r>
+        <w:rPr>
+          <w:lang w:eastAsia="en-US"/>
+        </w:rPr>
+        <w:t xml:space="preserve">The Cartpole lab was helpful in fully understanding REINFORCE. I </w:t>
+      </w:r>
+      <w:r>
+        <w:rPr>
+          <w:lang w:eastAsia="en-US"/>
+        </w:rPr>
+        <w:t>implemented Reward-to-Go to reduce variance.  I also ran the code with and without normalizing the rewards</w:t>
+      </w:r>
+      <w:r>
+        <w:rPr>
+          <w:lang w:eastAsia="en-US"/>
+        </w:rPr>
+        <w:t xml:space="preserve"> </w:t>
+      </w:r>
+      <w:r>
+        <w:rPr>
+          <w:lang w:eastAsia="en-US"/>
+        </w:rPr>
+        <w:t>and</w:t>
+      </w:r>
+      <w:r>
+        <w:rPr>
+          <w:lang w:eastAsia="en-US"/>
+        </w:rPr>
+        <w:t xml:space="preserve"> saw dramatic improvements in performance</w:t>
+      </w:r>
+      <w:r>
+        <w:rPr>
+          <w:lang w:eastAsia="en-US"/>
+        </w:rPr>
+        <w:t xml:space="preserve"> after normalization</w:t>
+      </w:r>
+      <w:r>
+        <w:rPr>
+          <w:lang w:eastAsia="en-US"/>
+        </w:rPr>
+        <w:t xml:space="preserve">. </w:t>
+      </w:r>
+      <w:r>
+        <w:rPr>
+          <w:lang w:eastAsia="en-US"/>
+        </w:rPr>
+        <w:t>Using normalized rewards, the agent scored</w:t>
+      </w:r>
+      <w:r>
+        <w:rPr>
+          <w:lang w:eastAsia="en-US"/>
+        </w:rPr>
+        <w:t xml:space="preserve"> all 500 rewards, much higher than without </w:t>
+      </w:r>
+      <w:r>
+        <w:rPr>
+          <w:lang w:eastAsia="en-US"/>
+        </w:rPr>
+        <w:t>normalization</w:t>
+      </w:r>
+      <w:r>
+        <w:rPr>
+          <w:lang w:eastAsia="en-US"/>
+        </w:rPr>
+        <w:t xml:space="preserve"> (~250). These were greatly improved over the simple policy. I came to realize that the algorithm improves by not memorizing actions, but by adjusting the probability distribution over actions to favor those that lead to longer balance times. </w:t>
+      </w:r>
+    </w:p>
+    <w:p>
+      <w:pPr>
+        <w:rPr>
+          <w:lang w:eastAsia="en-US"/>
+        </w:rPr>
+      </w:pPr>
+      <w:r>
+        <w:rPr>
+          <w:lang w:eastAsia="en-US"/>
+        </w:rPr>
+        <w:t xml:space="preserve">These concepts are tricky to </w:t>
       </w:r>
       <w:proofErr w:type="gramStart"/>
       <w:r>
         <w:rPr>
           <w:lang w:eastAsia="en-US"/>
         </w:rPr>
-        <w:t>on  understanding</w:t>
+        <w:t>internalize</w:t>
       </w:r>
       <w:proofErr w:type="gramEnd"/>
       <w:r>
         <w:rPr>
           <w:lang w:eastAsia="en-US"/>
         </w:rPr>
-        <w:t xml:space="preserve"> how the policy parameters control action probabilities, and the gradient points in the direction that increases the expected return.</w:t>
-      </w:r>
-    </w:p>
-    <w:p>
-      <w:pPr>
-        <w:rPr>
-          <w:lang w:eastAsia="en-US"/>
-        </w:rPr>
-      </w:pPr>
-      <w:r>
-        <w:rPr>
-          <w:lang w:eastAsia="en-US"/>
-        </w:rPr>
-        <w:t xml:space="preserve">The Cartpole lab was helpful in fully understanding REINFORCE. I implemented it with and without the baseline and saw dramatic improvements in performance. With the baseline the model scored all 500 rewards, much higher than without the baseline (~250).   These were greatly improved over the simple policy. I came to realize that the algorithm improves by not memorizing actions, but by adjusting the probability distribution over actions to favor those that lead to longer balance times. </w:t>
-      </w:r>
-    </w:p>
-    <w:p>
-      <w:pPr>
-        <w:rPr>
-          <w:lang w:eastAsia="en-US"/>
-        </w:rPr>
-      </w:pPr>
-      <w:r>
-        <w:rPr>
-          <w:lang w:eastAsia="en-US"/>
-        </w:rPr>
-        <w:t xml:space="preserve">These concepts are tricky to </w:t>
-      </w:r>
-      <w:proofErr w:type="gramStart"/>
-      <w:r>
-        <w:rPr>
-          <w:lang w:eastAsia="en-US"/>
-        </w:rPr>
-        <w:t>internalize</w:t>
-      </w:r>
-      <w:proofErr w:type="gramEnd"/>
-      <w:r>
-        <w:rPr>
-          <w:lang w:eastAsia="en-US"/>
-        </w:rPr>
         <w:t xml:space="preserve"> and the hands-on lab is very helpful. I really appreciate the AI assistance in lowering the learning curve in using </w:t>
       </w:r>
       <w:proofErr w:type="spellStart"/>
@@ -2281,7 +2327,7 @@
         <w:rPr>
           <w:lang w:eastAsia="en-US"/>
         </w:rPr>
-        <w:t xml:space="preserve">.  AI also serves an instructional purpose by doing code walkthroughs. This enabled me to focus my time on experimenting with the algorithm, such as using baselines, and not the nuances of </w:t>
+        <w:t xml:space="preserve">.  AI also serves an instructional purpose by doing code walkthroughs. This enabled me to focus my time on experimenting with the algorithm, and not the nuances of </w:t>
       </w:r>
       <w:proofErr w:type="spellStart"/>
       <w:r>
@@ -2346,6 +2392,80 @@
         <w:t>Policy Gradient Extensions</w:t>
       </w:r>
     </w:p>
+    <w:p>
+      <w:r>
+        <w:t xml:space="preserve">In </w:t>
+      </w:r>
+      <w:r>
+        <w:t xml:space="preserve">Module 8 </w:t>
+      </w:r>
+      <w:r>
+        <w:t>I learned to appreciate that</w:t>
+      </w:r>
+      <w:r>
+        <w:t xml:space="preserve"> policy-gradient extensions </w:t>
+      </w:r>
+      <w:r>
+        <w:t>are</w:t>
+      </w:r>
+      <w:r>
+        <w:t xml:space="preserve"> part of a single, connected effort to reduce variance and stabilize learning. Starting from REINFORCE, I learned how reward-to-go and normalization provide basic variance reduction, while baselines and advantage estimation add a deeper level of stability by incorporating learned value functions. Actor–critic methods made this even clearer by blending policy and value learning into a hybrid approach that produces a much cleaner learning signal. TRPO and PPO then expanded this idea by showing how cautious, constrained updates can prevent instability in deep networks, with PPO offering a more practical form of TRPO’s trust-region concept. Finally, DDPG illustrated how these themes extend into continuous-action spaces by using a Q-function to directly guide the policy. Across </w:t>
+      </w:r>
+      <w:proofErr w:type="gramStart"/>
+      <w:r>
+        <w:t>all of</w:t>
+      </w:r>
+      <w:proofErr w:type="gramEnd"/>
+      <w:r>
+        <w:t xml:space="preserve"> these methods, the recurring themes</w:t>
+      </w:r>
+      <w:r>
+        <w:t xml:space="preserve"> were </w:t>
+      </w:r>
+      <w:r>
+        <w:t>variance reduction, stable update rules, and the integration of value information</w:t>
+      </w:r>
+      <w:r>
+        <w:t xml:space="preserve">. These were my main takeaways that </w:t>
+      </w:r>
+      <w:r>
+        <w:t>helped me understand how modern RL algorithms evolve from simple ideas into practical, high-performance approaches.</w:t>
+      </w:r>
+    </w:p>
+    <w:p>
+      <w:r>
+        <w:t>I would like to experiment on my own with code examples to try some of the additional algorithms, since we did not go beyond the basic REINFORCE in the lab. I plan to incorporate these into our team’s project to deepen my understanding of policy gradient updates.</w:t>
+      </w:r>
+    </w:p>
+    <w:p>
+      <w:r>
+        <w:t xml:space="preserve">This is my last elective in the MSDS program, and next semester </w:t>
+      </w:r>
+      <w:r>
+        <w:t>I will take</w:t>
+      </w:r>
+      <w:r>
+        <w:t xml:space="preserve"> Ethics and the Capstone before graduating in Spring of 2026. Coming back to graduate school after being away from for quite a while has been both exciting and a little intimidating. I took on this program as a personal challenge</w:t>
+      </w:r>
+      <w:r>
+        <w:t xml:space="preserve"> to </w:t>
+      </w:r>
+      <w:r>
+        <w:t xml:space="preserve">immerse myself in the world of AI and push my technical abilities much further than I thought possible. This class has certainly been challenging, </w:t>
+      </w:r>
+      <w:r>
+        <w:t xml:space="preserve">and the courses I have taken thus far helped me to not only get through </w:t>
+      </w:r>
+      <w:proofErr w:type="gramStart"/>
+      <w:r>
+        <w:t>it, but</w:t>
+      </w:r>
+      <w:proofErr w:type="gramEnd"/>
+      <w:r>
+        <w:t xml:space="preserve"> made leaning the material more rewarding. The concepts from several previous courses, such as Deep Learning and Bayesian ML, were instrumental in pulling this together for me.</w:t>
+      </w:r>
+    </w:p>
+    <w:p/>
     <w:sectPr>
       <w:footerReference w:type="default" r:id="rId7"/>
       <w:pgSz w:w="12240" w:h="15840"/>
@@ -3808,7 +3928,6 @@
   <w:style w:type="character" w:default="1" w:styleId="DefaultParagraphFont">
     <w:name w:val="Default Paragraph Font"/>
     <w:uiPriority w:val="1"/>
-    <w:semiHidden/>
     <w:unhideWhenUsed/>
   </w:style>
   <w:style w:type="table" w:default="1" w:styleId="TableNormal">

</xml_diff>